<commit_message>
[RUP] Especificacion de caso de uso consulta 1
</commit_message>
<xml_diff>
--- a/Requerimientos para sistema de club náutico.docx
+++ b/Requerimientos para sistema de club náutico.docx
@@ -12,7 +12,7 @@
     </w:p>
     <w:p>
       <w:pPr>
-        <w:pStyle w:val="Prrafodelista"/>
+        <w:pStyle w:val="ListParagraph"/>
         <w:numPr>
           <w:ilvl w:val="0"/>
           <w:numId w:val="2"/>
@@ -24,7 +24,7 @@
     </w:p>
     <w:p>
       <w:pPr>
-        <w:pStyle w:val="Prrafodelista"/>
+        <w:pStyle w:val="ListParagraph"/>
         <w:numPr>
           <w:ilvl w:val="0"/>
           <w:numId w:val="2"/>
@@ -36,7 +36,7 @@
     </w:p>
     <w:p>
       <w:pPr>
-        <w:pStyle w:val="Prrafodelista"/>
+        <w:pStyle w:val="ListParagraph"/>
         <w:numPr>
           <w:ilvl w:val="0"/>
           <w:numId w:val="2"/>
@@ -48,7 +48,7 @@
     </w:p>
     <w:p>
       <w:pPr>
-        <w:pStyle w:val="Prrafodelista"/>
+        <w:pStyle w:val="ListParagraph"/>
         <w:numPr>
           <w:ilvl w:val="0"/>
           <w:numId w:val="2"/>
@@ -60,7 +60,7 @@
     </w:p>
     <w:p>
       <w:pPr>
-        <w:pStyle w:val="Prrafodelista"/>
+        <w:pStyle w:val="ListParagraph"/>
         <w:numPr>
           <w:ilvl w:val="0"/>
           <w:numId w:val="2"/>
@@ -72,7 +72,7 @@
     </w:p>
     <w:p>
       <w:pPr>
-        <w:pStyle w:val="Prrafodelista"/>
+        <w:pStyle w:val="ListParagraph"/>
         <w:numPr>
           <w:ilvl w:val="0"/>
           <w:numId w:val="2"/>
@@ -84,7 +84,7 @@
     </w:p>
     <w:p>
       <w:pPr>
-        <w:pStyle w:val="Prrafodelista"/>
+        <w:pStyle w:val="ListParagraph"/>
         <w:numPr>
           <w:ilvl w:val="0"/>
           <w:numId w:val="2"/>
@@ -96,7 +96,7 @@
     </w:p>
     <w:p>
       <w:pPr>
-        <w:pStyle w:val="Prrafodelista"/>
+        <w:pStyle w:val="ListParagraph"/>
         <w:numPr>
           <w:ilvl w:val="0"/>
           <w:numId w:val="2"/>
@@ -108,7 +108,7 @@
     </w:p>
     <w:p>
       <w:pPr>
-        <w:pStyle w:val="Prrafodelista"/>
+        <w:pStyle w:val="ListParagraph"/>
         <w:numPr>
           <w:ilvl w:val="0"/>
           <w:numId w:val="2"/>
@@ -120,7 +120,7 @@
     </w:p>
     <w:p>
       <w:pPr>
-        <w:pStyle w:val="Prrafodelista"/>
+        <w:pStyle w:val="ListParagraph"/>
         <w:numPr>
           <w:ilvl w:val="0"/>
           <w:numId w:val="2"/>
@@ -132,7 +132,7 @@
     </w:p>
     <w:p>
       <w:pPr>
-        <w:pStyle w:val="Prrafodelista"/>
+        <w:pStyle w:val="ListParagraph"/>
         <w:numPr>
           <w:ilvl w:val="0"/>
           <w:numId w:val="2"/>
@@ -144,7 +144,7 @@
     </w:p>
     <w:p>
       <w:pPr>
-        <w:pStyle w:val="Prrafodelista"/>
+        <w:pStyle w:val="ListParagraph"/>
         <w:numPr>
           <w:ilvl w:val="0"/>
           <w:numId w:val="2"/>
@@ -156,7 +156,7 @@
     </w:p>
     <w:p>
       <w:pPr>
-        <w:pStyle w:val="Prrafodelista"/>
+        <w:pStyle w:val="ListParagraph"/>
         <w:numPr>
           <w:ilvl w:val="0"/>
           <w:numId w:val="2"/>
@@ -168,7 +168,7 @@
     </w:p>
     <w:p>
       <w:pPr>
-        <w:pStyle w:val="Prrafodelista"/>
+        <w:pStyle w:val="ListParagraph"/>
         <w:numPr>
           <w:ilvl w:val="0"/>
           <w:numId w:val="2"/>
@@ -183,7 +183,7 @@
     </w:p>
     <w:p>
       <w:pPr>
-        <w:pStyle w:val="Prrafodelista"/>
+        <w:pStyle w:val="ListParagraph"/>
         <w:numPr>
           <w:ilvl w:val="0"/>
           <w:numId w:val="2"/>
@@ -195,7 +195,7 @@
     </w:p>
     <w:p>
       <w:pPr>
-        <w:pStyle w:val="Prrafodelista"/>
+        <w:pStyle w:val="ListParagraph"/>
         <w:numPr>
           <w:ilvl w:val="0"/>
           <w:numId w:val="2"/>
@@ -207,7 +207,7 @@
     </w:p>
     <w:p>
       <w:pPr>
-        <w:pStyle w:val="Prrafodelista"/>
+        <w:pStyle w:val="ListParagraph"/>
         <w:numPr>
           <w:ilvl w:val="0"/>
           <w:numId w:val="2"/>
@@ -219,7 +219,7 @@
     </w:p>
     <w:p>
       <w:pPr>
-        <w:pStyle w:val="Prrafodelista"/>
+        <w:pStyle w:val="ListParagraph"/>
         <w:numPr>
           <w:ilvl w:val="0"/>
           <w:numId w:val="2"/>
@@ -231,12 +231,12 @@
     </w:p>
     <w:p>
       <w:r>
-        <w:t>Requerimientos lógicos del sistema</w:t>
-      </w:r>
-    </w:p>
-    <w:p>
-      <w:pPr>
-        <w:pStyle w:val="Prrafodelista"/>
+        <w:t>Otros requerimientos (mas simples, consultas etc)</w:t>
+      </w:r>
+    </w:p>
+    <w:p>
+      <w:pPr>
+        <w:pStyle w:val="ListParagraph"/>
         <w:numPr>
           <w:ilvl w:val="0"/>
           <w:numId w:val="4"/>
@@ -248,7 +248,7 @@
     </w:p>
     <w:p>
       <w:pPr>
-        <w:pStyle w:val="Prrafodelista"/>
+        <w:pStyle w:val="ListParagraph"/>
         <w:numPr>
           <w:ilvl w:val="0"/>
           <w:numId w:val="4"/>
@@ -260,7 +260,7 @@
     </w:p>
     <w:p>
       <w:pPr>
-        <w:pStyle w:val="Prrafodelista"/>
+        <w:pStyle w:val="ListParagraph"/>
         <w:numPr>
           <w:ilvl w:val="0"/>
           <w:numId w:val="4"/>
@@ -272,7 +272,7 @@
     </w:p>
     <w:p>
       <w:pPr>
-        <w:pStyle w:val="Prrafodelista"/>
+        <w:pStyle w:val="ListParagraph"/>
         <w:numPr>
           <w:ilvl w:val="0"/>
           <w:numId w:val="4"/>
@@ -284,7 +284,7 @@
     </w:p>
     <w:p>
       <w:pPr>
-        <w:pStyle w:val="Prrafodelista"/>
+        <w:pStyle w:val="ListParagraph"/>
         <w:numPr>
           <w:ilvl w:val="0"/>
           <w:numId w:val="4"/>
@@ -296,7 +296,7 @@
     </w:p>
     <w:p>
       <w:pPr>
-        <w:pStyle w:val="Prrafodelista"/>
+        <w:pStyle w:val="ListParagraph"/>
         <w:numPr>
           <w:ilvl w:val="0"/>
           <w:numId w:val="4"/>
@@ -308,7 +308,7 @@
     </w:p>
     <w:p>
       <w:pPr>
-        <w:pStyle w:val="Prrafodelista"/>
+        <w:pStyle w:val="ListParagraph"/>
         <w:numPr>
           <w:ilvl w:val="0"/>
           <w:numId w:val="4"/>
@@ -320,24 +320,24 @@
     </w:p>
     <w:p>
       <w:pPr>
-        <w:pStyle w:val="Prrafodelista"/>
-      </w:pPr>
-    </w:p>
-    <w:p>
-      <w:pPr>
-        <w:pStyle w:val="Prrafodelista"/>
+        <w:pStyle w:val="ListParagraph"/>
+      </w:pPr>
+    </w:p>
+    <w:p>
+      <w:pPr>
+        <w:pStyle w:val="ListParagraph"/>
         <w:ind w:left="1416"/>
       </w:pPr>
     </w:p>
     <w:p>
       <w:pPr>
-        <w:pStyle w:val="Prrafodelista"/>
+        <w:pStyle w:val="ListParagraph"/>
         <w:ind w:left="1416"/>
       </w:pPr>
     </w:p>
     <w:p>
       <w:pPr>
-        <w:pStyle w:val="Prrafodelista"/>
+        <w:pStyle w:val="ListParagraph"/>
         <w:ind w:left="1416"/>
       </w:pPr>
     </w:p>
@@ -1170,13 +1170,13 @@
     <w:name w:val="Normal"/>
     <w:qFormat/>
   </w:style>
-  <w:style w:type="character" w:default="1" w:styleId="Fuentedeprrafopredeter">
+  <w:style w:type="character" w:default="1" w:styleId="DefaultParagraphFont">
     <w:name w:val="Default Paragraph Font"/>
     <w:uiPriority w:val="1"/>
     <w:semiHidden/>
     <w:unhideWhenUsed/>
   </w:style>
-  <w:style w:type="table" w:default="1" w:styleId="Tablanormal">
+  <w:style w:type="table" w:default="1" w:styleId="TableNormal">
     <w:name w:val="Normal Table"/>
     <w:uiPriority w:val="99"/>
     <w:semiHidden/>
@@ -1191,13 +1191,13 @@
       </w:tblCellMar>
     </w:tblPr>
   </w:style>
-  <w:style w:type="numbering" w:default="1" w:styleId="Sinlista">
+  <w:style w:type="numbering" w:default="1" w:styleId="NoList">
     <w:name w:val="No List"/>
     <w:uiPriority w:val="99"/>
     <w:semiHidden/>
     <w:unhideWhenUsed/>
   </w:style>
-  <w:style w:type="paragraph" w:styleId="Prrafodelista">
+  <w:style w:type="paragraph" w:styleId="ListParagraph">
     <w:name w:val="List Paragraph"/>
     <w:basedOn w:val="Normal"/>
     <w:uiPriority w:val="34"/>

</xml_diff>